<commit_message>
Update Project Report for Stage 2_v2.docx
. Enabled Track Changes
. Tweaks to intro paragraph
</commit_message>
<xml_diff>
--- a/proj/stage2/Project Report for Stage 2_v2.docx
+++ b/proj/stage2/Project Report for Stage 2_v2.docx
@@ -1,6 +1,6 @@
 
 <file path=word/document.xml><?xml version="1.0" encoding="utf-8"?>
-<w:document xmlns:wpc="http://schemas.microsoft.com/office/word/2010/wordprocessingCanvas" xmlns:cx="http://schemas.microsoft.com/office/drawing/2014/chartex" xmlns:cx1="http://schemas.microsoft.com/office/drawing/2015/9/8/chartex" xmlns:cx2="http://schemas.microsoft.com/office/drawing/2015/10/21/chartex" xmlns:cx3="http://schemas.microsoft.com/office/drawing/2016/5/9/chartex" xmlns:cx4="http://schemas.microsoft.com/office/drawing/2016/5/10/chartex" xmlns:cx5="http://schemas.microsoft.com/office/drawing/2016/5/11/chartex" xmlns:cx6="http://schemas.microsoft.com/office/drawing/2016/5/12/chartex" xmlns:cx7="http://schemas.microsoft.com/office/drawing/2016/5/13/chartex" xmlns:cx8="http://schemas.microsoft.com/office/drawing/2016/5/14/chartex" xmlns:mc="http://schemas.openxmlformats.org/markup-compatibility/2006" xmlns:aink="http://schemas.microsoft.com/office/drawing/2016/ink" xmlns:am3d="http://schemas.microsoft.com/office/drawing/2017/model3d" xmlns:o="urn:schemas-microsoft-com:office:office" xmlns:r="http://schemas.openxmlformats.org/officeDocument/2006/relationships" xmlns:m="http://schemas.openxmlformats.org/officeDocument/2006/math" xmlns:v="urn:schemas-microsoft-com:vml" xmlns:wp14="http://schemas.microsoft.com/office/word/2010/wordprocessingDrawing" xmlns:wp="http://schemas.openxmlformats.org/drawingml/2006/wordprocessingDrawing" xmlns:w10="urn:schemas-microsoft-com:office:word" xmlns:w="http://schemas.openxmlformats.org/wordprocessingml/2006/main" xmlns:w14="http://schemas.microsoft.com/office/word/2010/wordml" xmlns:w15="http://schemas.microsoft.com/office/word/2012/wordml" xmlns:w16cex="http://schemas.microsoft.com/office/word/2018/wordml/cex" xmlns:w16cid="http://schemas.microsoft.com/office/word/2016/wordml/cid" xmlns:w16="http://schemas.microsoft.com/office/word/2018/wordml" xmlns:w16se="http://schemas.microsoft.com/office/word/2015/wordml/symex" xmlns:wpg="http://schemas.microsoft.com/office/word/2010/wordprocessingGroup" xmlns:wpi="http://schemas.microsoft.com/office/word/2010/wordprocessingInk" xmlns:wne="http://schemas.microsoft.com/office/word/2006/wordml" xmlns:wps="http://schemas.microsoft.com/office/word/2010/wordprocessingShape" mc:Ignorable="w14 w15 w16se w16cid w16 w16cex wp14">
+<w:document xmlns:wpc="http://schemas.microsoft.com/office/word/2010/wordprocessingCanvas" xmlns:cx="http://schemas.microsoft.com/office/drawing/2014/chartex" xmlns:cx1="http://schemas.microsoft.com/office/drawing/2015/9/8/chartex" xmlns:cx2="http://schemas.microsoft.com/office/drawing/2015/10/21/chartex" xmlns:cx3="http://schemas.microsoft.com/office/drawing/2016/5/9/chartex" xmlns:cx4="http://schemas.microsoft.com/office/drawing/2016/5/10/chartex" xmlns:cx5="http://schemas.microsoft.com/office/drawing/2016/5/11/chartex" xmlns:cx6="http://schemas.microsoft.com/office/drawing/2016/5/12/chartex" xmlns:cx7="http://schemas.microsoft.com/office/drawing/2016/5/13/chartex" xmlns:cx8="http://schemas.microsoft.com/office/drawing/2016/5/14/chartex" xmlns:mc="http://schemas.openxmlformats.org/markup-compatibility/2006" xmlns:aink="http://schemas.microsoft.com/office/drawing/2016/ink" xmlns:am3d="http://schemas.microsoft.com/office/drawing/2017/model3d" xmlns:o="urn:schemas-microsoft-com:office:office" xmlns:r="http://schemas.openxmlformats.org/officeDocument/2006/relationships" xmlns:m="http://schemas.openxmlformats.org/officeDocument/2006/math" xmlns:v="urn:schemas-microsoft-com:vml" xmlns:wp14="http://schemas.microsoft.com/office/word/2010/wordprocessingDrawing" xmlns:wp="http://schemas.openxmlformats.org/drawingml/2006/wordprocessingDrawing" xmlns:w10="urn:schemas-microsoft-com:office:word" xmlns:w="http://schemas.openxmlformats.org/wordprocessingml/2006/main" xmlns:w14="http://schemas.microsoft.com/office/word/2010/wordml" xmlns:w15="http://schemas.microsoft.com/office/word/2012/wordml" xmlns:w16cid="http://schemas.microsoft.com/office/word/2016/wordml/cid" xmlns:w16se="http://schemas.microsoft.com/office/word/2015/wordml/symex" xmlns:wpg="http://schemas.microsoft.com/office/word/2010/wordprocessingGroup" xmlns:wpi="http://schemas.microsoft.com/office/word/2010/wordprocessingInk" xmlns:wne="http://schemas.microsoft.com/office/word/2006/wordml" xmlns:wps="http://schemas.microsoft.com/office/word/2010/wordprocessingShape" mc:Ignorable="w14 w15 w16se w16cid wp14">
   <w:body>
     <w:p>
       <w:pPr>
@@ -48,19 +48,8 @@
           <w:sz w:val="28"/>
           <w:szCs w:val="28"/>
         </w:rPr>
-        <w:t xml:space="preserve">Los </w:t>
-      </w:r>
-      <w:proofErr w:type="spellStart"/>
-      <w:r>
-        <w:rPr>
-          <w:b/>
-          <w:bCs/>
-          <w:sz w:val="28"/>
-          <w:szCs w:val="28"/>
-        </w:rPr>
-        <w:t>Ancianos</w:t>
-      </w:r>
-      <w:proofErr w:type="spellEnd"/>
+        <w:t>Los Ancianos</w:t>
+      </w:r>
     </w:p>
     <w:p>
       <w:pPr>
@@ -168,11 +157,23 @@
         <w:jc w:val="center"/>
         <w:rPr>
           <w:sz w:val="22"/>
-        </w:rPr>
-      </w:pPr>
-      <w:r>
-        <w:rPr>
-          <w:sz w:val="22"/>
+          <w:lang w:val="es-US"/>
+          <w:rPrChange w:id="0" w:author="Frank M" w:date="2020-02-12T09:58:00Z">
+            <w:rPr>
+              <w:sz w:val="22"/>
+            </w:rPr>
+          </w:rPrChange>
+        </w:rPr>
+      </w:pPr>
+      <w:r>
+        <w:rPr>
+          <w:sz w:val="22"/>
+          <w:lang w:val="es-US"/>
+          <w:rPrChange w:id="1" w:author="Frank M" w:date="2020-02-12T09:58:00Z">
+            <w:rPr>
+              <w:sz w:val="22"/>
+            </w:rPr>
+          </w:rPrChange>
         </w:rPr>
         <w:t>Las Cruces, NM USA</w:t>
       </w:r>
@@ -187,17 +188,50 @@
         <w:jc w:val="center"/>
         <w:rPr>
           <w:sz w:val="22"/>
-        </w:rPr>
-      </w:pPr>
-      <w:hyperlink r:id="rId7" w:history="1">
-        <w:r>
-          <w:rPr>
-            <w:rStyle w:val="Hyperlink"/>
-            <w:sz w:val="22"/>
-          </w:rPr>
-          <w:t>billh@nmsu.edu</w:t>
-        </w:r>
-      </w:hyperlink>
+          <w:lang w:val="es-US"/>
+          <w:rPrChange w:id="2" w:author="Frank M" w:date="2020-02-12T09:58:00Z">
+            <w:rPr>
+              <w:sz w:val="22"/>
+            </w:rPr>
+          </w:rPrChange>
+        </w:rPr>
+      </w:pPr>
+      <w:r>
+        <w:fldChar w:fldCharType="begin"/>
+      </w:r>
+      <w:r>
+        <w:rPr>
+          <w:lang w:val="es-US"/>
+          <w:rPrChange w:id="3" w:author="Frank M" w:date="2020-02-12T09:58:00Z">
+            <w:rPr/>
+          </w:rPrChange>
+        </w:rPr>
+        <w:instrText xml:space="preserve"> HYPERLINK "mailto:billh@nmsu.edu" </w:instrText>
+      </w:r>
+      <w:r>
+        <w:fldChar w:fldCharType="separate"/>
+      </w:r>
+      <w:r>
+        <w:rPr>
+          <w:rStyle w:val="Hyperlink"/>
+          <w:sz w:val="22"/>
+          <w:lang w:val="es-US"/>
+          <w:rPrChange w:id="4" w:author="Frank M" w:date="2020-02-12T09:58:00Z">
+            <w:rPr>
+              <w:rStyle w:val="Hyperlink"/>
+              <w:sz w:val="22"/>
+            </w:rPr>
+          </w:rPrChange>
+        </w:rPr>
+        <w:t>billh@nmsu.edu</w:t>
+      </w:r>
+      <w:r>
+        <w:rPr>
+          <w:rStyle w:val="Hyperlink"/>
+          <w:sz w:val="22"/>
+        </w:rPr>
+        <w:fldChar w:fldCharType="end"/>
+      </w:r>
     </w:p>
     <w:p>
       <w:pPr>
@@ -209,6 +243,12 @@
         <w:jc w:val="center"/>
         <w:rPr>
           <w:sz w:val="22"/>
+          <w:lang w:val="es-US"/>
+          <w:rPrChange w:id="5" w:author="Frank M" w:date="2020-02-12T09:58:00Z">
+            <w:rPr>
+              <w:sz w:val="22"/>
+            </w:rPr>
+          </w:rPrChange>
         </w:rPr>
       </w:pPr>
     </w:p>
@@ -222,6 +262,12 @@
         <w:jc w:val="center"/>
         <w:rPr>
           <w:sz w:val="22"/>
+          <w:lang w:val="es-US"/>
+          <w:rPrChange w:id="6" w:author="Frank M" w:date="2020-02-12T09:58:00Z">
+            <w:rPr>
+              <w:sz w:val="22"/>
+            </w:rPr>
+          </w:rPrChange>
         </w:rPr>
       </w:pPr>
     </w:p>
@@ -294,11 +340,23 @@
         <w:jc w:val="center"/>
         <w:rPr>
           <w:sz w:val="22"/>
-        </w:rPr>
-      </w:pPr>
-      <w:r>
-        <w:rPr>
-          <w:sz w:val="22"/>
+          <w:lang w:val="es-US"/>
+          <w:rPrChange w:id="7" w:author="Frank M" w:date="2020-02-12T09:58:00Z">
+            <w:rPr>
+              <w:sz w:val="22"/>
+            </w:rPr>
+          </w:rPrChange>
+        </w:rPr>
+      </w:pPr>
+      <w:r>
+        <w:rPr>
+          <w:sz w:val="22"/>
+          <w:lang w:val="es-US"/>
+          <w:rPrChange w:id="8" w:author="Frank M" w:date="2020-02-12T09:58:00Z">
+            <w:rPr>
+              <w:sz w:val="22"/>
+            </w:rPr>
+          </w:rPrChange>
         </w:rPr>
         <w:t>Las Cruces, NM USA</w:t>
       </w:r>
@@ -313,62 +371,123 @@
         <w:jc w:val="center"/>
         <w:rPr>
           <w:sz w:val="22"/>
-        </w:rPr>
-      </w:pPr>
-      <w:r>
-        <w:rPr>
-          <w:sz w:val="22"/>
+          <w:lang w:val="es-US"/>
+          <w:rPrChange w:id="9" w:author="Frank M" w:date="2020-02-12T09:58:00Z">
+            <w:rPr>
+              <w:sz w:val="22"/>
+            </w:rPr>
+          </w:rPrChange>
+        </w:rPr>
+      </w:pPr>
+      <w:r>
+        <w:rPr>
+          <w:sz w:val="22"/>
+          <w:lang w:val="es-US"/>
+          <w:rPrChange w:id="10" w:author="Frank M" w:date="2020-02-12T09:58:00Z">
+            <w:rPr>
+              <w:sz w:val="22"/>
+            </w:rPr>
+          </w:rPrChange>
         </w:rPr>
         <w:tab/>
       </w:r>
-      <w:hyperlink r:id="rId8" w:history="1">
+      <w:r>
+        <w:fldChar w:fldCharType="begin"/>
+      </w:r>
+      <w:r>
+        <w:rPr>
+          <w:lang w:val="es-US"/>
+          <w:rPrChange w:id="11" w:author="Frank M" w:date="2020-02-12T09:58:00Z">
+            <w:rPr/>
+          </w:rPrChange>
+        </w:rPr>
+        <w:instrText xml:space="preserve"> HYPERLINK "mailto:sanford.johnston@gmail.com" </w:instrText>
+      </w:r>
+      <w:r>
+        <w:fldChar w:fldCharType="separate"/>
+      </w:r>
+      <w:r>
+        <w:rPr>
+          <w:rStyle w:val="Hyperlink"/>
+          <w:sz w:val="22"/>
+          <w:lang w:val="es-US"/>
+          <w:rPrChange w:id="12" w:author="Frank M" w:date="2020-02-12T09:58:00Z">
+            <w:rPr>
+              <w:rStyle w:val="Hyperlink"/>
+              <w:sz w:val="22"/>
+            </w:rPr>
+          </w:rPrChange>
+        </w:rPr>
+        <w:t>sanford.johnston@gmail.com</w:t>
+      </w:r>
+      <w:r>
+        <w:rPr>
+          <w:rStyle w:val="Hyperlink"/>
+          <w:sz w:val="22"/>
+        </w:rPr>
+        <w:fldChar w:fldCharType="end"/>
+      </w:r>
+    </w:p>
+    <w:p>
+      <w:pPr>
+        <w:pStyle w:val="NoSpacing"/>
+        <w:jc w:val="center"/>
+        <w:rPr>
+          <w:szCs w:val="24"/>
+          <w:lang w:val="es-US"/>
+          <w:rPrChange w:id="13" w:author="Frank M" w:date="2020-02-12T09:58:00Z">
+            <w:rPr>
+              <w:szCs w:val="24"/>
+            </w:rPr>
+          </w:rPrChange>
+        </w:rPr>
+      </w:pPr>
+    </w:p>
+    <w:p>
+      <w:pPr>
+        <w:pStyle w:val="NoSpacing"/>
+        <w:jc w:val="center"/>
+        <w:rPr>
+          <w:sz w:val="22"/>
+        </w:rPr>
+      </w:pPr>
+      <w:r>
+        <w:rPr>
+          <w:sz w:val="22"/>
+        </w:rPr>
+        <w:t>Eloy “Frank” Macha</w:t>
+      </w:r>
+    </w:p>
+    <w:p>
+      <w:pPr>
+        <w:pStyle w:val="NoSpacing"/>
+        <w:jc w:val="center"/>
+        <w:rPr>
+          <w:sz w:val="22"/>
+        </w:rPr>
+      </w:pPr>
+      <w:r>
+        <w:rPr>
+          <w:sz w:val="22"/>
+        </w:rPr>
+        <w:t xml:space="preserve">CS </w:t>
+      </w:r>
+      <w:ins w:id="14" w:author="Frank M" w:date="2020-02-12T09:58:00Z">
         <w:r>
           <w:rPr>
-            <w:rStyle w:val="Hyperlink"/>
             <w:sz w:val="22"/>
           </w:rPr>
-          <w:t>sanford.johnston@gmail.com</w:t>
+          <w:t>519</w:t>
         </w:r>
-      </w:hyperlink>
-    </w:p>
-    <w:p>
-      <w:pPr>
-        <w:pStyle w:val="NoSpacing"/>
-        <w:jc w:val="center"/>
-        <w:rPr>
-          <w:szCs w:val="24"/>
-        </w:rPr>
-      </w:pPr>
-    </w:p>
-    <w:p>
-      <w:pPr>
-        <w:pStyle w:val="NoSpacing"/>
-        <w:jc w:val="center"/>
-        <w:rPr>
-          <w:sz w:val="22"/>
-        </w:rPr>
-      </w:pPr>
-      <w:r>
-        <w:rPr>
-          <w:sz w:val="22"/>
-        </w:rPr>
-        <w:t>Eloy “Frank” Macha</w:t>
-      </w:r>
-    </w:p>
-    <w:p>
-      <w:pPr>
-        <w:pStyle w:val="NoSpacing"/>
-        <w:jc w:val="center"/>
-        <w:rPr>
-          <w:sz w:val="22"/>
-        </w:rPr>
-      </w:pPr>
-      <w:r>
-        <w:rPr>
-          <w:sz w:val="22"/>
-        </w:rPr>
-        <w:t>CS 487</w:t>
-      </w:r>
+      </w:ins>
+      <w:del w:id="15" w:author="Frank M" w:date="2020-02-12T09:58:00Z">
+        <w:r>
+          <w:rPr>
+            <w:sz w:val="22"/>
+          </w:rPr>
+          <w:delText>487</w:delText>
+        </w:r>
+      </w:del>
     </w:p>
     <w:p>
       <w:pPr>
@@ -399,11 +518,23 @@
         <w:jc w:val="center"/>
         <w:rPr>
           <w:sz w:val="22"/>
-        </w:rPr>
-      </w:pPr>
-      <w:r>
-        <w:rPr>
-          <w:sz w:val="22"/>
+          <w:lang w:val="es-US"/>
+          <w:rPrChange w:id="16" w:author="Frank M" w:date="2020-02-12T09:58:00Z">
+            <w:rPr>
+              <w:sz w:val="22"/>
+            </w:rPr>
+          </w:rPrChange>
+        </w:rPr>
+      </w:pPr>
+      <w:r>
+        <w:rPr>
+          <w:sz w:val="22"/>
+          <w:lang w:val="es-US"/>
+          <w:rPrChange w:id="17" w:author="Frank M" w:date="2020-02-12T09:58:00Z">
+            <w:rPr>
+              <w:sz w:val="22"/>
+            </w:rPr>
+          </w:rPrChange>
         </w:rPr>
         <w:t>Las Cruces, NM USA</w:t>
       </w:r>
@@ -414,20 +545,59 @@
         <w:jc w:val="center"/>
         <w:rPr>
           <w:sz w:val="22"/>
-        </w:rPr>
-      </w:pPr>
-      <w:hyperlink r:id="rId9" w:history="1">
-        <w:r>
-          <w:rPr>
-            <w:rStyle w:val="Hyperlink"/>
-            <w:sz w:val="22"/>
-          </w:rPr>
-          <w:t>efmacha@nmsu.edu</w:t>
-        </w:r>
-      </w:hyperlink>
-      <w:r>
-        <w:rPr>
-          <w:sz w:val="22"/>
+          <w:lang w:val="es-US"/>
+          <w:rPrChange w:id="18" w:author="Frank M" w:date="2020-02-12T09:58:00Z">
+            <w:rPr>
+              <w:sz w:val="22"/>
+            </w:rPr>
+          </w:rPrChange>
+        </w:rPr>
+      </w:pPr>
+      <w:r>
+        <w:fldChar w:fldCharType="begin"/>
+      </w:r>
+      <w:r>
+        <w:rPr>
+          <w:lang w:val="es-US"/>
+          <w:rPrChange w:id="19" w:author="Frank M" w:date="2020-02-12T09:58:00Z">
+            <w:rPr/>
+          </w:rPrChange>
+        </w:rPr>
+        <w:instrText xml:space="preserve"> HYPERLINK "mailto:efmacha@nmsu.edu" </w:instrText>
+      </w:r>
+      <w:r>
+        <w:fldChar w:fldCharType="separate"/>
+      </w:r>
+      <w:r>
+        <w:rPr>
+          <w:rStyle w:val="Hyperlink"/>
+          <w:sz w:val="22"/>
+          <w:lang w:val="es-US"/>
+          <w:rPrChange w:id="20" w:author="Frank M" w:date="2020-02-12T09:58:00Z">
+            <w:rPr>
+              <w:rStyle w:val="Hyperlink"/>
+              <w:sz w:val="22"/>
+            </w:rPr>
+          </w:rPrChange>
+        </w:rPr>
+        <w:t>efmacha@nmsu.edu</w:t>
+      </w:r>
+      <w:r>
+        <w:rPr>
+          <w:rStyle w:val="Hyperlink"/>
+          <w:sz w:val="22"/>
+        </w:rPr>
+        <w:fldChar w:fldCharType="end"/>
+      </w:r>
+      <w:r>
+        <w:rPr>
+          <w:sz w:val="22"/>
+          <w:lang w:val="es-US"/>
+          <w:rPrChange w:id="21" w:author="Frank M" w:date="2020-02-12T09:58:00Z">
+            <w:rPr>
+              <w:sz w:val="22"/>
+            </w:rPr>
+          </w:rPrChange>
         </w:rPr>
         <w:t xml:space="preserve"> </w:t>
       </w:r>
@@ -438,6 +608,12 @@
         <w:jc w:val="center"/>
         <w:rPr>
           <w:sz w:val="22"/>
+          <w:lang w:val="es-US"/>
+          <w:rPrChange w:id="22" w:author="Frank M" w:date="2020-02-12T09:58:00Z">
+            <w:rPr>
+              <w:sz w:val="22"/>
+            </w:rPr>
+          </w:rPrChange>
         </w:rPr>
       </w:pPr>
     </w:p>
@@ -447,6 +623,12 @@
         <w:jc w:val="center"/>
         <w:rPr>
           <w:szCs w:val="24"/>
+          <w:lang w:val="es-US"/>
+          <w:rPrChange w:id="23" w:author="Frank M" w:date="2020-02-12T09:58:00Z">
+            <w:rPr>
+              <w:szCs w:val="24"/>
+            </w:rPr>
+          </w:rPrChange>
         </w:rPr>
         <w:sectPr>
           <w:type w:val="continuous"/>
@@ -522,28 +704,191 @@
           <w:sz w:val="20"/>
           <w:szCs w:val="20"/>
         </w:rPr>
-        <w:t xml:space="preserve"> has become one of the most important ways that people use to both perform research and purchase goods and services.  One of the key tools that potential buyers use is online reviews.  An item with an overwhelming number of positive reviews will be considered a high-quality product</w:t>
-      </w:r>
-      <w:r>
-        <w:rPr>
-          <w:sz w:val="20"/>
-          <w:szCs w:val="20"/>
-        </w:rPr>
-        <w:t xml:space="preserve"> and attract lots of buyers</w:t>
-      </w:r>
-      <w:r>
-        <w:rPr>
-          <w:sz w:val="20"/>
-          <w:szCs w:val="20"/>
-        </w:rPr>
-        <w:t xml:space="preserve">, while </w:t>
-      </w:r>
-      <w:r>
-        <w:rPr>
-          <w:sz w:val="20"/>
-          <w:szCs w:val="20"/>
-        </w:rPr>
-        <w:t>one with mostly negative reviews will be much less likely to be purchased.  Similarly, online reviews are one way for a company to receive user feedback on products</w:t>
+        <w:t xml:space="preserve"> has become one of the most important ways that people use to both perform research and purchase goods and services.  One of the key tools that potential buyers use is online reviews.  An item with an overwhelming number of positive reviews </w:t>
+      </w:r>
+      <w:del w:id="24" w:author="Frank M" w:date="2020-02-12T09:58:00Z">
+        <w:r>
+          <w:rPr>
+            <w:sz w:val="20"/>
+            <w:szCs w:val="20"/>
+          </w:rPr>
+          <w:delText>will be considered</w:delText>
+        </w:r>
+      </w:del>
+      <w:ins w:id="25" w:author="Frank M" w:date="2020-02-12T09:58:00Z">
+        <w:r>
+          <w:rPr>
+            <w:sz w:val="20"/>
+            <w:szCs w:val="20"/>
+          </w:rPr>
+          <w:t>has the perception of being</w:t>
+        </w:r>
+      </w:ins>
+      <w:r>
+        <w:rPr>
+          <w:sz w:val="20"/>
+          <w:szCs w:val="20"/>
+        </w:rPr>
+        <w:t xml:space="preserve"> a high-quality product</w:t>
+      </w:r>
+      <w:r>
+        <w:rPr>
+          <w:sz w:val="20"/>
+          <w:szCs w:val="20"/>
+        </w:rPr>
+        <w:t xml:space="preserve"> and</w:t>
+      </w:r>
+      <w:ins w:id="26" w:author="Frank M" w:date="2020-02-12T09:59:00Z">
+        <w:r>
+          <w:rPr>
+            <w:sz w:val="20"/>
+            <w:szCs w:val="20"/>
+          </w:rPr>
+          <w:t xml:space="preserve"> will</w:t>
+        </w:r>
+      </w:ins>
+      <w:r>
+        <w:rPr>
+          <w:sz w:val="20"/>
+          <w:szCs w:val="20"/>
+        </w:rPr>
+        <w:t xml:space="preserve"> attract </w:t>
+      </w:r>
+      <w:del w:id="27" w:author="Frank M" w:date="2020-02-12T09:59:00Z">
+        <w:r>
+          <w:rPr>
+            <w:sz w:val="20"/>
+            <w:szCs w:val="20"/>
+          </w:rPr>
+          <w:delText>lots of</w:delText>
+        </w:r>
+      </w:del>
+      <w:ins w:id="28" w:author="Frank M" w:date="2020-02-12T09:59:00Z">
+        <w:r>
+          <w:rPr>
+            <w:sz w:val="20"/>
+            <w:szCs w:val="20"/>
+          </w:rPr>
+          <w:t>more potential</w:t>
+        </w:r>
+      </w:ins>
+      <w:r>
+        <w:rPr>
+          <w:sz w:val="20"/>
+          <w:szCs w:val="20"/>
+        </w:rPr>
+        <w:t xml:space="preserve"> buyers</w:t>
+      </w:r>
+      <w:del w:id="29" w:author="Frank M" w:date="2020-02-12T09:59:00Z">
+        <w:r>
+          <w:rPr>
+            <w:sz w:val="20"/>
+            <w:szCs w:val="20"/>
+          </w:rPr>
+          <w:delText>,</w:delText>
+        </w:r>
+      </w:del>
+      <w:ins w:id="30" w:author="Frank M" w:date="2020-02-12T09:59:00Z">
+        <w:r>
+          <w:rPr>
+            <w:sz w:val="20"/>
+            <w:szCs w:val="20"/>
+          </w:rPr>
+          <w:t>.</w:t>
+        </w:r>
+      </w:ins>
+      <w:r>
+        <w:rPr>
+          <w:sz w:val="20"/>
+          <w:szCs w:val="20"/>
+        </w:rPr>
+        <w:t xml:space="preserve"> </w:t>
+      </w:r>
+      <w:ins w:id="31" w:author="Frank M" w:date="2020-02-12T09:59:00Z">
+        <w:r>
+          <w:rPr>
+            <w:sz w:val="20"/>
+            <w:szCs w:val="20"/>
+          </w:rPr>
+          <w:t xml:space="preserve">On the other hand, </w:t>
+        </w:r>
+      </w:ins>
+      <w:del w:id="32" w:author="Frank M" w:date="2020-02-12T09:59:00Z">
+        <w:r>
+          <w:rPr>
+            <w:sz w:val="20"/>
+            <w:szCs w:val="20"/>
+          </w:rPr>
+          <w:delText xml:space="preserve">while </w:delText>
+        </w:r>
+      </w:del>
+      <w:ins w:id="33" w:author="Frank M" w:date="2020-02-12T09:59:00Z">
+        <w:r>
+          <w:rPr>
+            <w:sz w:val="20"/>
+            <w:szCs w:val="20"/>
+          </w:rPr>
+          <w:t>an item</w:t>
+        </w:r>
+        <w:r>
+          <w:rPr>
+            <w:sz w:val="20"/>
+            <w:szCs w:val="20"/>
+          </w:rPr>
+          <w:t xml:space="preserve"> </w:t>
+        </w:r>
+      </w:ins>
+      <w:del w:id="34" w:author="Frank M" w:date="2020-02-12T09:59:00Z">
+        <w:r>
+          <w:rPr>
+            <w:sz w:val="20"/>
+            <w:szCs w:val="20"/>
+          </w:rPr>
+          <w:delText xml:space="preserve">one </w:delText>
+        </w:r>
+      </w:del>
+      <w:r>
+        <w:rPr>
+          <w:sz w:val="20"/>
+          <w:szCs w:val="20"/>
+        </w:rPr>
+        <w:t xml:space="preserve">with mostly negative reviews will be much less likely to </w:t>
+      </w:r>
+      <w:del w:id="35" w:author="Frank M" w:date="2020-02-12T09:59:00Z">
+        <w:r>
+          <w:rPr>
+            <w:sz w:val="20"/>
+            <w:szCs w:val="20"/>
+          </w:rPr>
+          <w:delText>be purchased.</w:delText>
+        </w:r>
+      </w:del>
+      <w:ins w:id="36" w:author="Frank M" w:date="2020-02-12T09:59:00Z">
+        <w:r>
+          <w:rPr>
+            <w:sz w:val="20"/>
+            <w:szCs w:val="20"/>
+          </w:rPr>
+          <w:t>at</w:t>
+        </w:r>
+      </w:ins>
+      <w:ins w:id="37" w:author="Frank M" w:date="2020-02-12T10:00:00Z">
+        <w:r>
+          <w:rPr>
+            <w:sz w:val="20"/>
+            <w:szCs w:val="20"/>
+          </w:rPr>
+          <w:t>tract potential buyers.</w:t>
+        </w:r>
+      </w:ins>
+      <w:bookmarkStart w:id="38" w:name="_GoBack"/>
+      <w:bookmarkEnd w:id="38"/>
+      <w:r>
+        <w:rPr>
+          <w:sz w:val="20"/>
+          <w:szCs w:val="20"/>
+        </w:rPr>
+        <w:t xml:space="preserve">  Similarly, online reviews are one way for a company to receive user feedback on products</w:t>
       </w:r>
       <w:r>
         <w:rPr>
@@ -571,23 +916,7 @@
           <w:sz w:val="20"/>
           <w:szCs w:val="20"/>
         </w:rPr>
-        <w:t xml:space="preserve"> post, 97% of customers use online reviews </w:t>
-      </w:r>
-      <w:proofErr w:type="gramStart"/>
-      <w:r>
-        <w:rPr>
-          <w:sz w:val="20"/>
-          <w:szCs w:val="20"/>
-        </w:rPr>
-        <w:t>as a way to</w:t>
-      </w:r>
-      <w:proofErr w:type="gramEnd"/>
-      <w:r>
-        <w:rPr>
-          <w:sz w:val="20"/>
-          <w:szCs w:val="20"/>
-        </w:rPr>
-        <w:t xml:space="preserve"> find businesses. [1]</w:t>
+        <w:t xml:space="preserve"> post, 97% of customers use online reviews as a way to find businesses. [1]</w:t>
       </w:r>
     </w:p>
     <w:p>
@@ -763,8 +1092,6 @@
           <w:szCs w:val="20"/>
         </w:rPr>
       </w:pPr>
-      <w:bookmarkStart w:id="0" w:name="_GoBack"/>
-      <w:bookmarkEnd w:id="0"/>
     </w:p>
     <w:p>
       <w:pPr>
@@ -857,23 +1184,7 @@
           <w:sz w:val="20"/>
           <w:szCs w:val="20"/>
         </w:rPr>
-        <w:t xml:space="preserve">[1] Cory </w:t>
-      </w:r>
-      <w:proofErr w:type="spellStart"/>
-      <w:r>
-        <w:rPr>
-          <w:sz w:val="20"/>
-          <w:szCs w:val="20"/>
-        </w:rPr>
-        <w:t>Capoccia</w:t>
-      </w:r>
-      <w:proofErr w:type="spellEnd"/>
-      <w:r>
-        <w:rPr>
-          <w:sz w:val="20"/>
-          <w:szCs w:val="20"/>
-        </w:rPr>
-        <w:t xml:space="preserve">. 2018. “Online Reviews are the Best Thing That Ever Happened to Small Business.” </w:t>
+        <w:t xml:space="preserve">[1] Cory Capoccia. 2018. “Online Reviews are the Best Thing That Ever Happened to Small Business.” </w:t>
       </w:r>
       <w:r>
         <w:rPr>
@@ -891,7 +1202,7 @@
         </w:rPr>
         <w:t xml:space="preserve">. April 11, 2018. </w:t>
       </w:r>
-      <w:hyperlink r:id="rId10" w:anchor="2eb45c63740a" w:history="1">
+      <w:hyperlink r:id="rId7" w:anchor="2eb45c63740a" w:history="1">
         <w:r>
           <w:rPr>
             <w:rStyle w:val="Hyperlink"/>
@@ -925,55 +1236,7 @@
           <w:sz w:val="20"/>
           <w:szCs w:val="20"/>
         </w:rPr>
-        <w:t xml:space="preserve">[2] Lei Zhang, </w:t>
-      </w:r>
-      <w:proofErr w:type="spellStart"/>
-      <w:r>
-        <w:rPr>
-          <w:sz w:val="20"/>
-          <w:szCs w:val="20"/>
-        </w:rPr>
-        <w:t>Xuening</w:t>
-      </w:r>
-      <w:proofErr w:type="spellEnd"/>
-      <w:r>
-        <w:rPr>
-          <w:sz w:val="20"/>
-          <w:szCs w:val="20"/>
-        </w:rPr>
-        <w:t xml:space="preserve"> Chu, &amp; </w:t>
-      </w:r>
-      <w:proofErr w:type="spellStart"/>
-      <w:r>
-        <w:rPr>
-          <w:sz w:val="20"/>
-          <w:szCs w:val="20"/>
-        </w:rPr>
-        <w:t>Deyi</w:t>
-      </w:r>
-      <w:proofErr w:type="spellEnd"/>
-      <w:r>
-        <w:rPr>
-          <w:sz w:val="20"/>
-          <w:szCs w:val="20"/>
-        </w:rPr>
-        <w:t xml:space="preserve"> </w:t>
-      </w:r>
-      <w:proofErr w:type="spellStart"/>
-      <w:r>
-        <w:rPr>
-          <w:sz w:val="20"/>
-          <w:szCs w:val="20"/>
-        </w:rPr>
-        <w:t>Xue</w:t>
-      </w:r>
-      <w:proofErr w:type="spellEnd"/>
-      <w:r>
-        <w:rPr>
-          <w:sz w:val="20"/>
-          <w:szCs w:val="20"/>
-        </w:rPr>
-        <w:t xml:space="preserve">. 2018. “Identification of the To-be-improved Product Features Based on Online Reviews for Product Redesign.” </w:t>
+        <w:t xml:space="preserve">[2] Lei Zhang, Xuening Chu, &amp; Deyi Xue. 2018. “Identification of the To-be-improved Product Features Based on Online Reviews for Product Redesign.” </w:t>
       </w:r>
       <w:r>
         <w:rPr>
@@ -991,7 +1254,7 @@
         </w:rPr>
         <w:t xml:space="preserve">57, 8 (Sep 2018), 2464-2479. DOI: </w:t>
       </w:r>
-      <w:hyperlink r:id="rId11" w:history="1">
+      <w:hyperlink r:id="rId8" w:history="1">
         <w:r>
           <w:rPr>
             <w:sz w:val="20"/>
@@ -1019,37 +1282,12 @@
         </w:rPr>
         <w:t xml:space="preserve">[3] </w:t>
       </w:r>
-      <w:proofErr w:type="spellStart"/>
-      <w:r>
-        <w:rPr>
-          <w:sz w:val="20"/>
-          <w:szCs w:val="20"/>
-        </w:rPr>
-        <w:t>Nishit</w:t>
-      </w:r>
-      <w:proofErr w:type="spellEnd"/>
-      <w:r>
-        <w:rPr>
-          <w:sz w:val="20"/>
-          <w:szCs w:val="20"/>
-        </w:rPr>
-        <w:t xml:space="preserve"> Shrestha &amp; Fatma </w:t>
-      </w:r>
-      <w:proofErr w:type="spellStart"/>
-      <w:r>
-        <w:rPr>
-          <w:sz w:val="20"/>
-          <w:szCs w:val="20"/>
-        </w:rPr>
-        <w:t>Nasoz</w:t>
-      </w:r>
-      <w:proofErr w:type="spellEnd"/>
-      <w:r>
-        <w:rPr>
-          <w:sz w:val="20"/>
-          <w:szCs w:val="20"/>
-        </w:rPr>
-        <w:t>. 2019. “Deep Learning Sentiment Analysis of Amazon.com Reviews and Ratings.” International Journal of Soft Computing, Artificial Intelligence and Applications 8, 1 (Feb 2019)</w:t>
+      <w:r>
+        <w:rPr>
+          <w:sz w:val="20"/>
+          <w:szCs w:val="20"/>
+        </w:rPr>
+        <w:t>Nishit Shrestha &amp; Fatma Nasoz. 2019. “Deep Learning Sentiment Analysis of Amazon.com Reviews and Ratings.” International Journal of Soft Computing, Artificial Intelligence and Applications 8, 1 (Feb 2019)</w:t>
       </w:r>
       <w:r>
         <w:rPr>
@@ -1058,7 +1296,7 @@
         </w:rPr>
         <w:t xml:space="preserve">, 1-15. </w:t>
       </w:r>
-      <w:hyperlink r:id="rId12" w:history="1">
+      <w:hyperlink r:id="rId9" w:history="1">
         <w:r>
           <w:rPr>
             <w:rStyle w:val="Hyperlink"/>
@@ -1088,7 +1326,7 @@
 </file>
 
 <file path=word/endnotes.xml><?xml version="1.0" encoding="utf-8"?>
-<w:endnotes xmlns:wpc="http://schemas.microsoft.com/office/word/2010/wordprocessingCanvas" xmlns:cx="http://schemas.microsoft.com/office/drawing/2014/chartex" xmlns:cx1="http://schemas.microsoft.com/office/drawing/2015/9/8/chartex" xmlns:cx2="http://schemas.microsoft.com/office/drawing/2015/10/21/chartex" xmlns:cx3="http://schemas.microsoft.com/office/drawing/2016/5/9/chartex" xmlns:cx4="http://schemas.microsoft.com/office/drawing/2016/5/10/chartex" xmlns:cx5="http://schemas.microsoft.com/office/drawing/2016/5/11/chartex" xmlns:cx6="http://schemas.microsoft.com/office/drawing/2016/5/12/chartex" xmlns:cx7="http://schemas.microsoft.com/office/drawing/2016/5/13/chartex" xmlns:cx8="http://schemas.microsoft.com/office/drawing/2016/5/14/chartex" xmlns:mc="http://schemas.openxmlformats.org/markup-compatibility/2006" xmlns:aink="http://schemas.microsoft.com/office/drawing/2016/ink" xmlns:am3d="http://schemas.microsoft.com/office/drawing/2017/model3d" xmlns:o="urn:schemas-microsoft-com:office:office" xmlns:r="http://schemas.openxmlformats.org/officeDocument/2006/relationships" xmlns:m="http://schemas.openxmlformats.org/officeDocument/2006/math" xmlns:v="urn:schemas-microsoft-com:vml" xmlns:wp14="http://schemas.microsoft.com/office/word/2010/wordprocessingDrawing" xmlns:wp="http://schemas.openxmlformats.org/drawingml/2006/wordprocessingDrawing" xmlns:w10="urn:schemas-microsoft-com:office:word" xmlns:w="http://schemas.openxmlformats.org/wordprocessingml/2006/main" xmlns:w14="http://schemas.microsoft.com/office/word/2010/wordml" xmlns:w15="http://schemas.microsoft.com/office/word/2012/wordml" xmlns:w16cex="http://schemas.microsoft.com/office/word/2018/wordml/cex" xmlns:w16cid="http://schemas.microsoft.com/office/word/2016/wordml/cid" xmlns:w16="http://schemas.microsoft.com/office/word/2018/wordml" xmlns:w16se="http://schemas.microsoft.com/office/word/2015/wordml/symex" xmlns:wpg="http://schemas.microsoft.com/office/word/2010/wordprocessingGroup" xmlns:wpi="http://schemas.microsoft.com/office/word/2010/wordprocessingInk" xmlns:wne="http://schemas.microsoft.com/office/word/2006/wordml" xmlns:wps="http://schemas.microsoft.com/office/word/2010/wordprocessingShape" mc:Ignorable="w14 w15 w16se w16cid w16 w16cex wp14">
+<w:endnotes xmlns:wpc="http://schemas.microsoft.com/office/word/2010/wordprocessingCanvas" xmlns:cx="http://schemas.microsoft.com/office/drawing/2014/chartex" xmlns:cx1="http://schemas.microsoft.com/office/drawing/2015/9/8/chartex" xmlns:cx2="http://schemas.microsoft.com/office/drawing/2015/10/21/chartex" xmlns:cx3="http://schemas.microsoft.com/office/drawing/2016/5/9/chartex" xmlns:cx4="http://schemas.microsoft.com/office/drawing/2016/5/10/chartex" xmlns:cx5="http://schemas.microsoft.com/office/drawing/2016/5/11/chartex" xmlns:cx6="http://schemas.microsoft.com/office/drawing/2016/5/12/chartex" xmlns:cx7="http://schemas.microsoft.com/office/drawing/2016/5/13/chartex" xmlns:cx8="http://schemas.microsoft.com/office/drawing/2016/5/14/chartex" xmlns:mc="http://schemas.openxmlformats.org/markup-compatibility/2006" xmlns:aink="http://schemas.microsoft.com/office/drawing/2016/ink" xmlns:am3d="http://schemas.microsoft.com/office/drawing/2017/model3d" xmlns:o="urn:schemas-microsoft-com:office:office" xmlns:r="http://schemas.openxmlformats.org/officeDocument/2006/relationships" xmlns:m="http://schemas.openxmlformats.org/officeDocument/2006/math" xmlns:v="urn:schemas-microsoft-com:vml" xmlns:wp14="http://schemas.microsoft.com/office/word/2010/wordprocessingDrawing" xmlns:wp="http://schemas.openxmlformats.org/drawingml/2006/wordprocessingDrawing" xmlns:w10="urn:schemas-microsoft-com:office:word" xmlns:w="http://schemas.openxmlformats.org/wordprocessingml/2006/main" xmlns:w14="http://schemas.microsoft.com/office/word/2010/wordml" xmlns:w15="http://schemas.microsoft.com/office/word/2012/wordml" xmlns:w16cid="http://schemas.microsoft.com/office/word/2016/wordml/cid" xmlns:w16se="http://schemas.microsoft.com/office/word/2015/wordml/symex" xmlns:wpg="http://schemas.microsoft.com/office/word/2010/wordprocessingGroup" xmlns:wpi="http://schemas.microsoft.com/office/word/2010/wordprocessingInk" xmlns:wne="http://schemas.microsoft.com/office/word/2006/wordml" xmlns:wps="http://schemas.microsoft.com/office/word/2010/wordprocessingShape" mc:Ignorable="w14 w15 w16se w16cid wp14">
   <w:endnote w:type="separator" w:id="-1">
     <w:p>
       <w:r>
@@ -1107,7 +1345,7 @@
 </file>
 
 <file path=word/footnotes.xml><?xml version="1.0" encoding="utf-8"?>
-<w:footnotes xmlns:wpc="http://schemas.microsoft.com/office/word/2010/wordprocessingCanvas" xmlns:cx="http://schemas.microsoft.com/office/drawing/2014/chartex" xmlns:cx1="http://schemas.microsoft.com/office/drawing/2015/9/8/chartex" xmlns:cx2="http://schemas.microsoft.com/office/drawing/2015/10/21/chartex" xmlns:cx3="http://schemas.microsoft.com/office/drawing/2016/5/9/chartex" xmlns:cx4="http://schemas.microsoft.com/office/drawing/2016/5/10/chartex" xmlns:cx5="http://schemas.microsoft.com/office/drawing/2016/5/11/chartex" xmlns:cx6="http://schemas.microsoft.com/office/drawing/2016/5/12/chartex" xmlns:cx7="http://schemas.microsoft.com/office/drawing/2016/5/13/chartex" xmlns:cx8="http://schemas.microsoft.com/office/drawing/2016/5/14/chartex" xmlns:mc="http://schemas.openxmlformats.org/markup-compatibility/2006" xmlns:aink="http://schemas.microsoft.com/office/drawing/2016/ink" xmlns:am3d="http://schemas.microsoft.com/office/drawing/2017/model3d" xmlns:o="urn:schemas-microsoft-com:office:office" xmlns:r="http://schemas.openxmlformats.org/officeDocument/2006/relationships" xmlns:m="http://schemas.openxmlformats.org/officeDocument/2006/math" xmlns:v="urn:schemas-microsoft-com:vml" xmlns:wp14="http://schemas.microsoft.com/office/word/2010/wordprocessingDrawing" xmlns:wp="http://schemas.openxmlformats.org/drawingml/2006/wordprocessingDrawing" xmlns:w10="urn:schemas-microsoft-com:office:word" xmlns:w="http://schemas.openxmlformats.org/wordprocessingml/2006/main" xmlns:w14="http://schemas.microsoft.com/office/word/2010/wordml" xmlns:w15="http://schemas.microsoft.com/office/word/2012/wordml" xmlns:w16cex="http://schemas.microsoft.com/office/word/2018/wordml/cex" xmlns:w16cid="http://schemas.microsoft.com/office/word/2016/wordml/cid" xmlns:w16="http://schemas.microsoft.com/office/word/2018/wordml" xmlns:w16se="http://schemas.microsoft.com/office/word/2015/wordml/symex" xmlns:wpg="http://schemas.microsoft.com/office/word/2010/wordprocessingGroup" xmlns:wpi="http://schemas.microsoft.com/office/word/2010/wordprocessingInk" xmlns:wne="http://schemas.microsoft.com/office/word/2006/wordml" xmlns:wps="http://schemas.microsoft.com/office/word/2010/wordprocessingShape" mc:Ignorable="w14 w15 w16se w16cid w16 w16cex wp14">
+<w:footnotes xmlns:wpc="http://schemas.microsoft.com/office/word/2010/wordprocessingCanvas" xmlns:cx="http://schemas.microsoft.com/office/drawing/2014/chartex" xmlns:cx1="http://schemas.microsoft.com/office/drawing/2015/9/8/chartex" xmlns:cx2="http://schemas.microsoft.com/office/drawing/2015/10/21/chartex" xmlns:cx3="http://schemas.microsoft.com/office/drawing/2016/5/9/chartex" xmlns:cx4="http://schemas.microsoft.com/office/drawing/2016/5/10/chartex" xmlns:cx5="http://schemas.microsoft.com/office/drawing/2016/5/11/chartex" xmlns:cx6="http://schemas.microsoft.com/office/drawing/2016/5/12/chartex" xmlns:cx7="http://schemas.microsoft.com/office/drawing/2016/5/13/chartex" xmlns:cx8="http://schemas.microsoft.com/office/drawing/2016/5/14/chartex" xmlns:mc="http://schemas.openxmlformats.org/markup-compatibility/2006" xmlns:aink="http://schemas.microsoft.com/office/drawing/2016/ink" xmlns:am3d="http://schemas.microsoft.com/office/drawing/2017/model3d" xmlns:o="urn:schemas-microsoft-com:office:office" xmlns:r="http://schemas.openxmlformats.org/officeDocument/2006/relationships" xmlns:m="http://schemas.openxmlformats.org/officeDocument/2006/math" xmlns:v="urn:schemas-microsoft-com:vml" xmlns:wp14="http://schemas.microsoft.com/office/word/2010/wordprocessingDrawing" xmlns:wp="http://schemas.openxmlformats.org/drawingml/2006/wordprocessingDrawing" xmlns:w10="urn:schemas-microsoft-com:office:word" xmlns:w="http://schemas.openxmlformats.org/wordprocessingml/2006/main" xmlns:w14="http://schemas.microsoft.com/office/word/2010/wordml" xmlns:w15="http://schemas.microsoft.com/office/word/2012/wordml" xmlns:w16cid="http://schemas.microsoft.com/office/word/2016/wordml/cid" xmlns:w16se="http://schemas.microsoft.com/office/word/2015/wordml/symex" xmlns:wpg="http://schemas.microsoft.com/office/word/2010/wordprocessingGroup" xmlns:wpi="http://schemas.microsoft.com/office/word/2010/wordprocessingInk" xmlns:wne="http://schemas.microsoft.com/office/word/2006/wordml" xmlns:wps="http://schemas.microsoft.com/office/word/2010/wordprocessingShape" mc:Ignorable="w14 w15 w16se w16cid wp14">
   <w:footnote w:type="separator" w:id="-1">
     <w:p>
       <w:r>
@@ -1141,8 +1379,16 @@
 </w:footnotes>
 </file>
 
+<file path=word/people.xml><?xml version="1.0" encoding="utf-8"?>
+<w15:people xmlns:wpc="http://schemas.microsoft.com/office/word/2010/wordprocessingCanvas" xmlns:cx="http://schemas.microsoft.com/office/drawing/2014/chartex" xmlns:cx1="http://schemas.microsoft.com/office/drawing/2015/9/8/chartex" xmlns:cx2="http://schemas.microsoft.com/office/drawing/2015/10/21/chartex" xmlns:cx3="http://schemas.microsoft.com/office/drawing/2016/5/9/chartex" xmlns:cx4="http://schemas.microsoft.com/office/drawing/2016/5/10/chartex" xmlns:cx5="http://schemas.microsoft.com/office/drawing/2016/5/11/chartex" xmlns:cx6="http://schemas.microsoft.com/office/drawing/2016/5/12/chartex" xmlns:cx7="http://schemas.microsoft.com/office/drawing/2016/5/13/chartex" xmlns:cx8="http://schemas.microsoft.com/office/drawing/2016/5/14/chartex" xmlns:mc="http://schemas.openxmlformats.org/markup-compatibility/2006" xmlns:aink="http://schemas.microsoft.com/office/drawing/2016/ink" xmlns:am3d="http://schemas.microsoft.com/office/drawing/2017/model3d" xmlns:o="urn:schemas-microsoft-com:office:office" xmlns:r="http://schemas.openxmlformats.org/officeDocument/2006/relationships" xmlns:m="http://schemas.openxmlformats.org/officeDocument/2006/math" xmlns:v="urn:schemas-microsoft-com:vml" xmlns:wp14="http://schemas.microsoft.com/office/word/2010/wordprocessingDrawing" xmlns:wp="http://schemas.openxmlformats.org/drawingml/2006/wordprocessingDrawing" xmlns:w10="urn:schemas-microsoft-com:office:word" xmlns:w="http://schemas.openxmlformats.org/wordprocessingml/2006/main" xmlns:w14="http://schemas.microsoft.com/office/word/2010/wordml" xmlns:w15="http://schemas.microsoft.com/office/word/2012/wordml" xmlns:w16cid="http://schemas.microsoft.com/office/word/2016/wordml/cid" xmlns:w16se="http://schemas.microsoft.com/office/word/2015/wordml/symex" xmlns:wpg="http://schemas.microsoft.com/office/word/2010/wordprocessingGroup" xmlns:wpi="http://schemas.microsoft.com/office/word/2010/wordprocessingInk" xmlns:wne="http://schemas.microsoft.com/office/word/2006/wordml" xmlns:wps="http://schemas.microsoft.com/office/word/2010/wordprocessingShape" mc:Ignorable="w14 w15 w16se w16cid wp14">
+  <w15:person w15:author="Frank M">
+    <w15:presenceInfo w15:providerId="Windows Live" w15:userId="c4b72088393dea47"/>
+  </w15:person>
+</w15:people>
+</file>
+
 <file path=word/styles.xml><?xml version="1.0" encoding="utf-8"?>
-<w:styles xmlns:mc="http://schemas.openxmlformats.org/markup-compatibility/2006" xmlns:r="http://schemas.openxmlformats.org/officeDocument/2006/relationships" xmlns:w="http://schemas.openxmlformats.org/wordprocessingml/2006/main" xmlns:w14="http://schemas.microsoft.com/office/word/2010/wordml" xmlns:w15="http://schemas.microsoft.com/office/word/2012/wordml" xmlns:w16cex="http://schemas.microsoft.com/office/word/2018/wordml/cex" xmlns:w16cid="http://schemas.microsoft.com/office/word/2016/wordml/cid" xmlns:w16="http://schemas.microsoft.com/office/word/2018/wordml" xmlns:w16se="http://schemas.microsoft.com/office/word/2015/wordml/symex" mc:Ignorable="w14 w15 w16se w16cid w16 w16cex">
+<w:styles xmlns:mc="http://schemas.openxmlformats.org/markup-compatibility/2006" xmlns:r="http://schemas.openxmlformats.org/officeDocument/2006/relationships" xmlns:w="http://schemas.openxmlformats.org/wordprocessingml/2006/main" xmlns:w14="http://schemas.microsoft.com/office/word/2010/wordml" xmlns:w15="http://schemas.microsoft.com/office/word/2012/wordml" xmlns:w16cid="http://schemas.microsoft.com/office/word/2016/wordml/cid" xmlns:w16se="http://schemas.microsoft.com/office/word/2015/wordml/symex" mc:Ignorable="w14 w15 w16se w16cid">
   <w:docDefaults>
     <w:rPrDefault>
       <w:rPr>
@@ -1724,6 +1970,33 @@
       <w:vertAlign w:val="superscript"/>
     </w:rPr>
   </w:style>
+  <w:style w:type="paragraph" w:styleId="BalloonText">
+    <w:name w:val="Balloon Text"/>
+    <w:basedOn w:val="Normal"/>
+    <w:link w:val="BalloonTextChar"/>
+    <w:uiPriority w:val="99"/>
+    <w:semiHidden/>
+    <w:unhideWhenUsed/>
+    <w:rsid w:val="0078440E"/>
+    <w:rPr>
+      <w:rFonts w:ascii="Segoe UI" w:hAnsi="Segoe UI" w:cs="Segoe UI"/>
+      <w:sz w:val="18"/>
+      <w:szCs w:val="18"/>
+    </w:rPr>
+  </w:style>
+  <w:style w:type="character" w:customStyle="1" w:styleId="BalloonTextChar">
+    <w:name w:val="Balloon Text Char"/>
+    <w:basedOn w:val="DefaultParagraphFont"/>
+    <w:link w:val="BalloonText"/>
+    <w:uiPriority w:val="99"/>
+    <w:semiHidden/>
+    <w:rsid w:val="0078440E"/>
+    <w:rPr>
+      <w:rFonts w:ascii="Segoe UI" w:hAnsi="Segoe UI" w:cs="Segoe UI"/>
+      <w:sz w:val="18"/>
+      <w:szCs w:val="18"/>
+    </w:rPr>
+  </w:style>
 </w:styles>
 </file>
 
@@ -1993,7 +2266,7 @@
 </file>
 
 <file path=customXml/itemProps1.xml><?xml version="1.0" encoding="utf-8"?>
-<ds:datastoreItem xmlns:ds="http://schemas.openxmlformats.org/officeDocument/2006/customXml" ds:itemID="{F6169824-06AC-4FA6-8E67-4A895F13FDAD}">
+<ds:datastoreItem xmlns:ds="http://schemas.openxmlformats.org/officeDocument/2006/customXml" ds:itemID="{7CFAE7B5-42DA-44DF-ABBD-923E085A9EBE}">
   <ds:schemaRefs>
     <ds:schemaRef ds:uri="http://schemas.openxmlformats.org/officeDocument/2006/bibliography"/>
   </ds:schemaRefs>

</xml_diff>